<commit_message>
2022 January 9 - test
</commit_message>
<xml_diff>
--- a/Methodo.docx
+++ b/Methodo.docx
@@ -8,15 +8,15 @@
         <w:jc w:val="center"/>
         <w:rPr>
           <w:b/>
-          <w:sz w:val="36"/>
-          <w:szCs w:val="36"/>
-        </w:rPr>
-      </w:pPr>
-      <w:r>
-        <w:rPr>
-          <w:b/>
-          <w:sz w:val="36"/>
-          <w:szCs w:val="36"/>
+          <w:sz w:val="40"/>
+          <w:szCs w:val="40"/>
+        </w:rPr>
+      </w:pPr>
+      <w:r>
+        <w:rPr>
+          <w:b/>
+          <w:sz w:val="40"/>
+          <w:szCs w:val="40"/>
         </w:rPr>
         <w:t xml:space="preserve">Méthodologie du modèle IA </w:t>
       </w:r>
@@ -27,16 +27,16 @@
         <w:jc w:val="center"/>
         <w:rPr>
           <w:b/>
-          <w:sz w:val="36"/>
-          <w:szCs w:val="36"/>
+          <w:sz w:val="40"/>
+          <w:szCs w:val="40"/>
         </w:rPr>
       </w:pPr>
       <w:proofErr w:type="gramStart"/>
       <w:r>
         <w:rPr>
           <w:b/>
-          <w:sz w:val="36"/>
-          <w:szCs w:val="36"/>
+          <w:sz w:val="40"/>
+          <w:szCs w:val="40"/>
         </w:rPr>
         <w:t>de</w:t>
       </w:r>
@@ -44,32 +44,32 @@
       <w:r>
         <w:rPr>
           <w:b/>
-          <w:sz w:val="36"/>
-          <w:szCs w:val="36"/>
+          <w:sz w:val="40"/>
+          <w:szCs w:val="40"/>
         </w:rPr>
         <w:t xml:space="preserve"> c</w:t>
       </w:r>
       <w:r>
         <w:rPr>
           <w:b/>
-          <w:sz w:val="36"/>
-          <w:szCs w:val="36"/>
+          <w:sz w:val="40"/>
+          <w:szCs w:val="40"/>
         </w:rPr>
         <w:t>onseil</w:t>
       </w:r>
       <w:r>
         <w:rPr>
           <w:b/>
-          <w:sz w:val="36"/>
-          <w:szCs w:val="36"/>
+          <w:sz w:val="40"/>
+          <w:szCs w:val="40"/>
         </w:rPr>
         <w:t>s</w:t>
       </w:r>
       <w:r>
         <w:rPr>
           <w:b/>
-          <w:sz w:val="36"/>
-          <w:szCs w:val="36"/>
+          <w:sz w:val="40"/>
+          <w:szCs w:val="40"/>
         </w:rPr>
         <w:t xml:space="preserve"> à l'attribution de crédits</w:t>
       </w:r>
@@ -84,7 +84,6 @@
           <w:color w:val="A6A6A6" w:themeColor="background1" w:themeShade="A6"/>
           <w:sz w:val="32"/>
           <w:szCs w:val="32"/>
-          <w:lang w:val="en-US"/>
         </w:rPr>
       </w:pPr>
       <w:r>
@@ -93,7 +92,6 @@
           <w:color w:val="A6A6A6" w:themeColor="background1" w:themeShade="A6"/>
           <w:sz w:val="32"/>
           <w:szCs w:val="32"/>
-          <w:lang w:val="en-US"/>
         </w:rPr>
         <w:t xml:space="preserve">« </w:t>
       </w:r>
@@ -103,23 +101,49 @@
           <w:color w:val="A6A6A6" w:themeColor="background1" w:themeShade="A6"/>
           <w:sz w:val="32"/>
           <w:szCs w:val="32"/>
-          <w:lang w:val="en-US"/>
-        </w:rPr>
-        <w:t>Home Credit AI advice</w:t>
-      </w:r>
-      <w:r>
-        <w:rPr>
-          <w:lang w:val="en-US"/>
-        </w:rPr>
-        <w:t xml:space="preserve"> </w:t>
-      </w:r>
+        </w:rPr>
+        <w:t xml:space="preserve">Home </w:t>
+      </w:r>
+      <w:proofErr w:type="spellStart"/>
       <w:r>
         <w:rPr>
           <w:b/>
           <w:color w:val="A6A6A6" w:themeColor="background1" w:themeShade="A6"/>
           <w:sz w:val="32"/>
           <w:szCs w:val="32"/>
-          <w:lang w:val="en-US"/>
+        </w:rPr>
+        <w:t>Credit</w:t>
+      </w:r>
+      <w:proofErr w:type="spellEnd"/>
+      <w:r>
+        <w:rPr>
+          <w:b/>
+          <w:color w:val="A6A6A6" w:themeColor="background1" w:themeShade="A6"/>
+          <w:sz w:val="32"/>
+          <w:szCs w:val="32"/>
+        </w:rPr>
+        <w:t xml:space="preserve"> AI </w:t>
+      </w:r>
+      <w:proofErr w:type="spellStart"/>
+      <w:r>
+        <w:rPr>
+          <w:b/>
+          <w:color w:val="A6A6A6" w:themeColor="background1" w:themeShade="A6"/>
+          <w:sz w:val="32"/>
+          <w:szCs w:val="32"/>
+        </w:rPr>
+        <w:t>advice</w:t>
+      </w:r>
+      <w:proofErr w:type="spellEnd"/>
+      <w:r>
+        <w:t xml:space="preserve"> </w:t>
+      </w:r>
+      <w:r>
+        <w:rPr>
+          <w:b/>
+          <w:color w:val="A6A6A6" w:themeColor="background1" w:themeShade="A6"/>
+          <w:sz w:val="32"/>
+          <w:szCs w:val="32"/>
         </w:rPr>
         <w:t>»</w:t>
       </w:r>
@@ -131,29 +155,26 @@
           <w:b/>
           <w:sz w:val="24"/>
           <w:szCs w:val="24"/>
-          <w:lang w:val="en-US"/>
-        </w:rPr>
-      </w:pPr>
-    </w:p>
-    <w:p>
-      <w:pPr>
-        <w:spacing w:after="0" w:line="240" w:lineRule="auto"/>
-        <w:rPr>
-          <w:b/>
-          <w:sz w:val="24"/>
-          <w:szCs w:val="24"/>
-          <w:lang w:val="en-US"/>
-        </w:rPr>
-      </w:pPr>
-    </w:p>
-    <w:p>
-      <w:pPr>
-        <w:spacing w:after="0" w:line="240" w:lineRule="auto"/>
-        <w:rPr>
-          <w:b/>
-          <w:sz w:val="24"/>
-          <w:szCs w:val="24"/>
-          <w:lang w:val="en-US"/>
+        </w:rPr>
+      </w:pPr>
+    </w:p>
+    <w:p>
+      <w:pPr>
+        <w:spacing w:after="0" w:line="240" w:lineRule="auto"/>
+        <w:rPr>
+          <w:b/>
+          <w:sz w:val="24"/>
+          <w:szCs w:val="24"/>
+        </w:rPr>
+      </w:pPr>
+    </w:p>
+    <w:p>
+      <w:pPr>
+        <w:spacing w:after="0" w:line="240" w:lineRule="auto"/>
+        <w:rPr>
+          <w:b/>
+          <w:sz w:val="24"/>
+          <w:szCs w:val="24"/>
         </w:rPr>
       </w:pPr>
     </w:p>
@@ -165,7 +186,6 @@
           <w:b/>
           <w:sz w:val="28"/>
           <w:szCs w:val="28"/>
-          <w:lang w:val="en-US"/>
         </w:rPr>
       </w:pPr>
       <w:r>
@@ -174,7 +194,6 @@
           <w:b/>
           <w:sz w:val="28"/>
           <w:szCs w:val="28"/>
-          <w:lang w:val="en-US"/>
         </w:rPr>
         <w:t>SOMMMAIRE</w:t>
       </w:r>
@@ -186,18 +205,16 @@
           <w:b/>
           <w:sz w:val="24"/>
           <w:szCs w:val="24"/>
-          <w:lang w:val="en-US"/>
-        </w:rPr>
-      </w:pPr>
-    </w:p>
-    <w:p>
-      <w:pPr>
-        <w:spacing w:after="0" w:line="240" w:lineRule="auto"/>
-        <w:rPr>
-          <w:b/>
-          <w:sz w:val="24"/>
-          <w:szCs w:val="24"/>
-          <w:lang w:val="en-US"/>
+        </w:rPr>
+      </w:pPr>
+    </w:p>
+    <w:p>
+      <w:pPr>
+        <w:spacing w:after="0" w:line="240" w:lineRule="auto"/>
+        <w:rPr>
+          <w:b/>
+          <w:sz w:val="24"/>
+          <w:szCs w:val="24"/>
         </w:rPr>
       </w:pPr>
     </w:p>
@@ -1276,6 +1293,9 @@
       </w:r>
       <w:proofErr w:type="spellEnd"/>
       <w:r>
+        <w:t xml:space="preserve"> (Fig. 1)</w:t>
+      </w:r>
+      <w:r>
         <w:t>.</w:t>
       </w:r>
     </w:p>
@@ -1290,6 +1310,78 @@
         <w:spacing w:after="0" w:line="240" w:lineRule="auto"/>
         <w:ind w:firstLine="426"/>
       </w:pPr>
+      <w:r>
+        <w:rPr>
+          <w:noProof/>
+        </w:rPr>
+        <w:pict>
+          <v:shapetype id="_x0000_t202" coordsize="21600,21600" o:spt="202" path="m,l,21600r21600,l21600,xe">
+            <v:stroke joinstyle="miter"/>
+            <v:path gradientshapeok="t" o:connecttype="rect"/>
+          </v:shapetype>
+          <v:shape id="_x0000_s1031" type="#_x0000_t202" style="position:absolute;left:0;text-align:left;margin-left:-281.85pt;margin-top:1.1pt;width:293.5pt;height:19.4pt;z-index:251668480;mso-width-relative:margin;mso-height-relative:margin" filled="f" stroked="f">
+            <v:textbox>
+              <w:txbxContent>
+                <w:p>
+                  <w:pPr>
+                    <w:rPr>
+                      <w:i/>
+                    </w:rPr>
+                  </w:pPr>
+                  <w:r>
+                    <w:rPr>
+                      <w:i/>
+                    </w:rPr>
+                    <w:t xml:space="preserve">Figure 1. Répartition </w:t>
+                  </w:r>
+                  <w:proofErr w:type="gramStart"/>
+                  <w:r>
+                    <w:rPr>
+                      <w:i/>
+                    </w:rPr>
+                    <w:t>des</w:t>
+                  </w:r>
+                  <w:proofErr w:type="gramEnd"/>
+                  <w:r>
+                    <w:rPr>
+                      <w:i/>
+                    </w:rPr>
+                    <w:t xml:space="preserve"> </w:t>
+                  </w:r>
+                  <w:proofErr w:type="spellStart"/>
+                  <w:r>
+                    <w:rPr>
+                      <w:i/>
+                    </w:rPr>
+                    <w:t>target</w:t>
+                  </w:r>
+                  <w:proofErr w:type="spellEnd"/>
+                  <w:r>
+                    <w:rPr>
+                      <w:i/>
+                    </w:rPr>
+                    <w:t xml:space="preserve"> avant et après </w:t>
+                  </w:r>
+                  <w:proofErr w:type="spellStart"/>
+                  <w:r>
+                    <w:rPr>
+                      <w:i/>
+                    </w:rPr>
+                    <w:t>oversampling</w:t>
+                  </w:r>
+                  <w:proofErr w:type="spellEnd"/>
+                  <w:r>
+                    <w:rPr>
+                      <w:i/>
+                    </w:rPr>
+                    <w:t>.</w:t>
+                  </w:r>
+                </w:p>
+              </w:txbxContent>
+            </v:textbox>
+          </v:shape>
+        </w:pict>
+      </w:r>
     </w:p>
     <w:p>
       <w:pPr>
@@ -1577,6 +1669,9 @@
       </w:r>
       <w:proofErr w:type="spellEnd"/>
       <w:r>
+        <w:t xml:space="preserve"> (Fig. 2)</w:t>
+      </w:r>
+      <w:r>
         <w:t>.</w:t>
       </w:r>
     </w:p>
@@ -1616,6 +1711,66 @@
       </w:pPr>
     </w:p>
     <w:p>
+      <w:r>
+        <w:rPr>
+          <w:noProof/>
+          <w:lang w:eastAsia="fr-FR"/>
+        </w:rPr>
+        <w:pict>
+          <v:shape id="_x0000_s1032" type="#_x0000_t202" style="position:absolute;margin-left:28.35pt;margin-top:27.15pt;width:293.5pt;height:19.4pt;z-index:251669504;mso-width-relative:margin;mso-height-relative:margin" filled="f" stroked="f">
+            <v:textbox>
+              <w:txbxContent>
+                <w:p>
+                  <w:pPr>
+                    <w:rPr>
+                      <w:i/>
+                    </w:rPr>
+                  </w:pPr>
+                  <w:r>
+                    <w:rPr>
+                      <w:i/>
+                    </w:rPr>
+                    <w:t xml:space="preserve">Figure </w:t>
+                  </w:r>
+                  <w:r>
+                    <w:rPr>
+                      <w:i/>
+                    </w:rPr>
+                    <w:t>2</w:t>
+                  </w:r>
+                  <w:r>
+                    <w:rPr>
+                      <w:i/>
+                    </w:rPr>
+                    <w:t xml:space="preserve">. </w:t>
+                  </w:r>
+                  <w:r>
+                    <w:rPr>
+                      <w:i/>
+                    </w:rPr>
+                    <w:t>Evaluation des modèles testés avec ROC AUC</w:t>
+                  </w:r>
+                </w:p>
+                <w:p>
+                  <w:pPr>
+                    <w:rPr>
+                      <w:i/>
+                    </w:rPr>
+                  </w:pPr>
+                  <w:proofErr w:type="gramStart"/>
+                  <w:r>
+                    <w:rPr>
+                      <w:i/>
+                    </w:rPr>
+                    <w:t>a</w:t>
+                  </w:r>
+                  <w:proofErr w:type="gramEnd"/>
+                </w:p>
+              </w:txbxContent>
+            </v:textbox>
+          </v:shape>
+        </w:pict>
+      </w:r>
       <w:r>
         <w:br w:type="page"/>
       </w:r>
@@ -1681,7 +1836,13 @@
         <w:t xml:space="preserve"> chaque possibilité de la matrice de confusion (vrai négatif (TN), faux négatif (FN), vrai positif (TP), faux positif (FN)) que l'on multiplie par</w:t>
       </w:r>
       <w:r>
-        <w:t xml:space="preserve"> le nombre de clients de chaque catégorie.</w:t>
+        <w:t xml:space="preserve"> le nombre de clients de chaque catégorie</w:t>
+      </w:r>
+      <w:r>
+        <w:t xml:space="preserve"> (Fig. 3)</w:t>
+      </w:r>
+      <w:r>
+        <w:t>.</w:t>
       </w:r>
     </w:p>
     <w:p>
@@ -1690,7 +1851,7 @@
           <w:noProof/>
         </w:rPr>
         <w:pict>
-          <v:shape id="_x0000_s1026" type="#_x0000_t75" style="position:absolute;margin-left:66.95pt;margin-top:13.55pt;width:304.8pt;height:116.2pt;z-index:-251656192">
+          <v:shape id="_x0000_s1026" type="#_x0000_t75" style="position:absolute;margin-left:66.95pt;margin-top:4.15pt;width:281.05pt;height:107.15pt;z-index:-251656192">
             <v:imagedata r:id="rId9" o:title="confusion_costs"/>
           </v:shape>
         </w:pict>
@@ -1699,7 +1860,68 @@
     <w:p/>
     <w:p/>
     <w:p/>
-    <w:p/>
+    <w:p>
+      <w:r>
+        <w:rPr>
+          <w:noProof/>
+          <w:lang w:eastAsia="fr-FR"/>
+        </w:rPr>
+        <w:pict>
+          <v:shape id="_x0000_s1033" type="#_x0000_t202" style="position:absolute;margin-left:43.1pt;margin-top:9.55pt;width:351.8pt;height:19.4pt;z-index:251670528;mso-width-relative:margin;mso-height-relative:margin" filled="f" stroked="f">
+            <v:textbox>
+              <w:txbxContent>
+                <w:p>
+                  <w:pPr>
+                    <w:rPr>
+                      <w:i/>
+                    </w:rPr>
+                  </w:pPr>
+                  <w:r>
+                    <w:rPr>
+                      <w:i/>
+                    </w:rPr>
+                    <w:t xml:space="preserve">Figure </w:t>
+                  </w:r>
+                  <w:r>
+                    <w:rPr>
+                      <w:i/>
+                    </w:rPr>
+                    <w:t>3</w:t>
+                  </w:r>
+                  <w:r>
+                    <w:rPr>
+                      <w:i/>
+                    </w:rPr>
+                    <w:t xml:space="preserve">. </w:t>
+                  </w:r>
+                  <w:r>
+                    <w:rPr>
+                      <w:i/>
+                    </w:rPr>
+                    <w:t>Matrice de confusion et construction de la fonction coût métier</w:t>
+                  </w:r>
+                </w:p>
+                <w:p>
+                  <w:pPr>
+                    <w:rPr>
+                      <w:i/>
+                    </w:rPr>
+                  </w:pPr>
+                  <w:proofErr w:type="gramStart"/>
+                  <w:r>
+                    <w:rPr>
+                      <w:i/>
+                    </w:rPr>
+                    <w:t>a</w:t>
+                  </w:r>
+                  <w:proofErr w:type="gramEnd"/>
+                </w:p>
+              </w:txbxContent>
+            </v:textbox>
+          </v:shape>
+        </w:pict>
+      </w:r>
+    </w:p>
     <w:p>
       <w:pPr>
         <w:spacing w:after="0"/>
@@ -1748,19 +1970,7 @@
                 <w:rPr>
                   <w:rFonts w:ascii="Cambria Math" w:hAnsi="Cambria Math"/>
                 </w:rPr>
-                <m:t>crédit moyen</m:t>
-              </m:r>
-              <m:r>
-                <w:rPr>
-                  <w:rFonts w:ascii="Cambria Math" w:hAnsi="Cambria Math"/>
-                </w:rPr>
-                <m:t>*</m:t>
-              </m:r>
-              <m:r>
-                <w:rPr>
-                  <w:rFonts w:ascii="Cambria Math" w:hAnsi="Cambria Math"/>
-                </w:rPr>
-                <m:t xml:space="preserve">taux </m:t>
+                <m:t xml:space="preserve">crédit moyen*taux </m:t>
               </m:r>
               <m:sSup>
                 <m:sSupPr>
@@ -1792,13 +2002,7 @@
                 <w:rPr>
                   <w:rFonts w:ascii="Cambria Math" w:hAnsi="Cambria Math"/>
                 </w:rPr>
-                <m:t>intérêt moyen</m:t>
-              </m:r>
-              <m:r>
-                <w:rPr>
-                  <w:rFonts w:ascii="Cambria Math" w:hAnsi="Cambria Math"/>
-                </w:rPr>
-                <m:t xml:space="preserve"> </m:t>
+                <m:t xml:space="preserve">intérêt moyen </m:t>
               </m:r>
             </m:num>
             <m:den>
@@ -1836,19 +2040,7 @@
             <w:rPr>
               <w:rFonts w:ascii="Cambria Math" w:hAnsi="Cambria Math"/>
             </w:rPr>
-            <m:t xml:space="preserve">FP </m:t>
-          </m:r>
-          <m:r>
-            <w:rPr>
-              <w:rFonts w:ascii="Cambria Math" w:hAnsi="Cambria Math"/>
-            </w:rPr>
-            <m:t>perte</m:t>
-          </m:r>
-          <m:r>
-            <w:rPr>
-              <w:rFonts w:ascii="Cambria Math" w:hAnsi="Cambria Math"/>
-            </w:rPr>
-            <m:t xml:space="preserve">= - </m:t>
+            <m:t xml:space="preserve">FP perte= - </m:t>
           </m:r>
           <m:f>
             <m:fPr>
@@ -1864,19 +2056,13 @@
                 <w:rPr>
                   <w:rFonts w:ascii="Cambria Math" w:hAnsi="Cambria Math"/>
                 </w:rPr>
-                <m:t>crédit moyen</m:t>
+                <m:t>crédit moyen*t</m:t>
               </m:r>
               <m:r>
                 <w:rPr>
                   <w:rFonts w:ascii="Cambria Math" w:hAnsi="Cambria Math"/>
                 </w:rPr>
-                <m:t>*</m:t>
-              </m:r>
-              <m:r>
-                <w:rPr>
-                  <w:rFonts w:ascii="Cambria Math" w:hAnsi="Cambria Math"/>
-                </w:rPr>
-                <m:t xml:space="preserve">taux </m:t>
+                <m:t xml:space="preserve">aux </m:t>
               </m:r>
               <m:sSup>
                 <m:sSupPr>
@@ -1908,13 +2094,7 @@
                 <w:rPr>
                   <w:rFonts w:ascii="Cambria Math" w:hAnsi="Cambria Math"/>
                 </w:rPr>
-                <m:t>intérêt moyen</m:t>
-              </m:r>
-              <m:r>
-                <w:rPr>
-                  <w:rFonts w:ascii="Cambria Math" w:hAnsi="Cambria Math"/>
-                </w:rPr>
-                <m:t xml:space="preserve"> </m:t>
+                <m:t xml:space="preserve">intérêt moyen </m:t>
               </m:r>
             </m:num>
             <m:den>
@@ -1958,23 +2138,7 @@
               <w:sz w:val="20"/>
               <w:szCs w:val="20"/>
             </w:rPr>
-            <m:t xml:space="preserve">FN </m:t>
-          </m:r>
-          <m:r>
-            <w:rPr>
-              <w:rFonts w:ascii="Cambria Math" w:hAnsi="Cambria Math"/>
-              <w:sz w:val="20"/>
-              <w:szCs w:val="20"/>
-            </w:rPr>
-            <m:t>perte</m:t>
-          </m:r>
-          <m:r>
-            <w:rPr>
-              <w:rFonts w:ascii="Cambria Math" w:hAnsi="Cambria Math"/>
-              <w:sz w:val="20"/>
-              <w:szCs w:val="20"/>
-            </w:rPr>
-            <m:t xml:space="preserve">= - </m:t>
+            <m:t xml:space="preserve">FN perte= - </m:t>
           </m:r>
           <m:f>
             <m:fPr>
@@ -1994,47 +2158,7 @@
                   <w:sz w:val="20"/>
                   <w:szCs w:val="20"/>
                 </w:rPr>
-                <m:t>p</m:t>
-              </m:r>
-              <m:r>
-                <w:rPr>
-                  <w:rFonts w:ascii="Cambria Math" w:hAnsi="Cambria Math"/>
-                  <w:sz w:val="20"/>
-                  <w:szCs w:val="20"/>
-                </w:rPr>
-                <m:t>our</m:t>
-              </m:r>
-              <m:r>
-                <w:rPr>
-                  <w:rFonts w:ascii="Cambria Math" w:hAnsi="Cambria Math"/>
-                  <w:sz w:val="20"/>
-                  <w:szCs w:val="20"/>
-                </w:rPr>
-                <m:t xml:space="preserve">centage </m:t>
-              </m:r>
-              <m:r>
-                <w:rPr>
-                  <w:rFonts w:ascii="Cambria Math" w:hAnsi="Cambria Math"/>
-                  <w:sz w:val="20"/>
-                  <w:szCs w:val="20"/>
-                </w:rPr>
-                <m:t>du crédit non remboursé</m:t>
-              </m:r>
-              <m:r>
-                <w:rPr>
-                  <w:rFonts w:ascii="Cambria Math" w:hAnsi="Cambria Math"/>
-                  <w:sz w:val="20"/>
-                  <w:szCs w:val="20"/>
-                </w:rPr>
-                <m:t>*(</m:t>
-              </m:r>
-              <m:r>
-                <w:rPr>
-                  <w:rFonts w:ascii="Cambria Math" w:hAnsi="Cambria Math"/>
-                  <w:sz w:val="20"/>
-                  <w:szCs w:val="20"/>
-                </w:rPr>
-                <m:t xml:space="preserve">crédit moyen+taux </m:t>
+                <m:t xml:space="preserve">pourcentage du crédit non remboursé*(crédit moyen+taux </m:t>
               </m:r>
               <m:sSup>
                 <m:sSupPr>
@@ -2074,15 +2198,7 @@
                   <w:sz w:val="20"/>
                   <w:szCs w:val="20"/>
                 </w:rPr>
-                <m:t>intérêt moyen</m:t>
-              </m:r>
-              <m:r>
-                <w:rPr>
-                  <w:rFonts w:ascii="Cambria Math" w:hAnsi="Cambria Math"/>
-                  <w:sz w:val="20"/>
-                  <w:szCs w:val="20"/>
-                </w:rPr>
-                <m:t xml:space="preserve">) </m:t>
+                <m:t xml:space="preserve">intérêt moyen) </m:t>
               </m:r>
             </m:num>
             <m:den>
@@ -2135,7 +2251,7 @@
           <w:noProof/>
         </w:rPr>
         <w:pict>
-          <v:shape id="_x0000_s1027" type="#_x0000_t75" style="position:absolute;left:0;text-align:left;margin-left:183.95pt;margin-top:28.7pt;width:276.75pt;height:122.35pt;z-index:-251654144">
+          <v:shape id="_x0000_s1027" type="#_x0000_t75" style="position:absolute;left:0;text-align:left;margin-left:197.35pt;margin-top:28.7pt;width:263.35pt;height:116.45pt;z-index:-251654144">
             <v:imagedata r:id="rId10" o:title="confusion_costs_coefs"/>
           </v:shape>
         </w:pict>
@@ -2182,13 +2298,7 @@
           <w:rPr>
             <w:rFonts w:ascii="Cambria Math" w:hAnsi="Cambria Math"/>
           </w:rPr>
-          <m:t xml:space="preserve">TN gain= + 28 983 </m:t>
-        </m:r>
-        <m:r>
-          <w:rPr>
-            <w:rFonts w:ascii="Cambria Math" w:hAnsi="Cambria Math"/>
-          </w:rPr>
-          <m:t>$</m:t>
+          <m:t>TN gain= + 28 983 $</m:t>
         </m:r>
       </m:oMath>
     </w:p>
@@ -2207,25 +2317,7 @@
           <w:rPr>
             <w:rFonts w:ascii="Cambria Math" w:hAnsi="Cambria Math"/>
           </w:rPr>
-          <m:t xml:space="preserve">FP </m:t>
-        </m:r>
-        <m:r>
-          <w:rPr>
-            <w:rFonts w:ascii="Cambria Math" w:hAnsi="Cambria Math"/>
-          </w:rPr>
-          <m:t>perte</m:t>
-        </m:r>
-        <m:r>
-          <w:rPr>
-            <w:rFonts w:ascii="Cambria Math" w:hAnsi="Cambria Math"/>
-          </w:rPr>
-          <m:t xml:space="preserve">= - 28 983 </m:t>
-        </m:r>
-        <m:r>
-          <w:rPr>
-            <w:rFonts w:ascii="Cambria Math" w:hAnsi="Cambria Math"/>
-          </w:rPr>
-          <m:t>$</m:t>
+          <m:t>FP perte= - 28 983 $</m:t>
         </m:r>
       </m:oMath>
     </w:p>
@@ -2247,25 +2339,7 @@
           <w:rPr>
             <w:rFonts w:ascii="Cambria Math" w:hAnsi="Cambria Math"/>
           </w:rPr>
-          <m:t xml:space="preserve">FN </m:t>
-        </m:r>
-        <m:r>
-          <w:rPr>
-            <w:rFonts w:ascii="Cambria Math" w:hAnsi="Cambria Math"/>
-          </w:rPr>
-          <m:t>perte</m:t>
-        </m:r>
-        <m:r>
-          <w:rPr>
-            <w:rFonts w:ascii="Cambria Math" w:hAnsi="Cambria Math"/>
-          </w:rPr>
-          <m:t xml:space="preserve">= - 225 751 </m:t>
-        </m:r>
-        <m:r>
-          <w:rPr>
-            <w:rFonts w:ascii="Cambria Math" w:hAnsi="Cambria Math"/>
-          </w:rPr>
-          <m:t>$</m:t>
+          <m:t>FN perte= - 225 751 $</m:t>
         </m:r>
       </m:oMath>
     </w:p>
@@ -2308,6 +2382,12 @@
         <w:rPr>
           <w:rFonts w:eastAsiaTheme="minorEastAsia"/>
         </w:rPr>
+        <w:t xml:space="preserve"> (Fig. 4)</w:t>
+      </w:r>
+      <w:r>
+        <w:rPr>
+          <w:rFonts w:eastAsiaTheme="minorEastAsia"/>
+        </w:rPr>
         <w:t>.</w:t>
       </w:r>
     </w:p>
@@ -2326,6 +2406,67 @@
           <w:rFonts w:eastAsiaTheme="minorEastAsia"/>
         </w:rPr>
       </w:pPr>
+      <w:r>
+        <w:rPr>
+          <w:rFonts w:eastAsiaTheme="minorEastAsia"/>
+          <w:noProof/>
+          <w:lang w:eastAsia="fr-FR"/>
+        </w:rPr>
+        <w:pict>
+          <v:shape id="_x0000_s1034" type="#_x0000_t202" style="position:absolute;margin-left:197.35pt;margin-top:6.15pt;width:270.25pt;height:19.4pt;z-index:251671552;mso-width-relative:margin;mso-height-relative:margin" filled="f" stroked="f">
+            <v:textbox>
+              <w:txbxContent>
+                <w:p>
+                  <w:pPr>
+                    <w:rPr>
+                      <w:i/>
+                    </w:rPr>
+                  </w:pPr>
+                  <w:r>
+                    <w:rPr>
+                      <w:i/>
+                    </w:rPr>
+                    <w:t xml:space="preserve">Figure </w:t>
+                  </w:r>
+                  <w:r>
+                    <w:rPr>
+                      <w:i/>
+                    </w:rPr>
+                    <w:t>4</w:t>
+                  </w:r>
+                  <w:r>
+                    <w:rPr>
+                      <w:i/>
+                    </w:rPr>
+                    <w:t xml:space="preserve">. </w:t>
+                  </w:r>
+                  <w:r>
+                    <w:rPr>
+                      <w:i/>
+                    </w:rPr>
+                    <w:t>Matrice de confusion et coefficients appliqués</w:t>
+                  </w:r>
+                </w:p>
+                <w:p>
+                  <w:pPr>
+                    <w:rPr>
+                      <w:i/>
+                    </w:rPr>
+                  </w:pPr>
+                  <w:proofErr w:type="gramStart"/>
+                  <w:r>
+                    <w:rPr>
+                      <w:i/>
+                    </w:rPr>
+                    <w:t>a</w:t>
+                  </w:r>
+                  <w:proofErr w:type="gramEnd"/>
+                </w:p>
+              </w:txbxContent>
+            </v:textbox>
+          </v:shape>
+        </w:pict>
+      </w:r>
     </w:p>
     <w:p>
       <w:pPr>
@@ -2485,6 +2626,7 @@
         </w:rPr>
         <w:t xml:space="preserve">. </w:t>
       </w:r>
+      <w:proofErr w:type="spellStart"/>
       <w:r>
         <w:rPr>
           <w:rFonts w:asciiTheme="majorHAnsi" w:hAnsiTheme="majorHAnsi"/>
@@ -2492,190 +2634,18 @@
           <w:sz w:val="28"/>
           <w:szCs w:val="28"/>
         </w:rPr>
-        <w:t>Interprétation des résultats</w:t>
-      </w:r>
-    </w:p>
-    <w:p>
-      <w:pPr>
-        <w:spacing w:after="0" w:line="240" w:lineRule="auto"/>
-        <w:rPr>
-          <w:rFonts w:asciiTheme="majorHAnsi" w:hAnsiTheme="majorHAnsi"/>
-          <w:b/>
-          <w:sz w:val="24"/>
-          <w:szCs w:val="24"/>
-        </w:rPr>
-      </w:pPr>
-    </w:p>
-    <w:p>
-      <w:pPr>
-        <w:spacing w:after="0" w:line="240" w:lineRule="auto"/>
-        <w:rPr>
-          <w:rFonts w:asciiTheme="majorHAnsi" w:hAnsiTheme="majorHAnsi"/>
-          <w:b/>
-          <w:sz w:val="24"/>
-          <w:szCs w:val="24"/>
-        </w:rPr>
-      </w:pPr>
-      <w:r>
-        <w:rPr>
-          <w:rFonts w:asciiTheme="majorHAnsi" w:hAnsiTheme="majorHAnsi"/>
-          <w:b/>
-          <w:sz w:val="24"/>
-          <w:szCs w:val="24"/>
-        </w:rPr>
-        <w:t>3.1. Interprétation globale</w:t>
-      </w:r>
-    </w:p>
-    <w:p>
-      <w:pPr>
-        <w:spacing w:after="0" w:line="240" w:lineRule="auto"/>
-        <w:rPr>
-          <w:rFonts w:asciiTheme="majorHAnsi" w:hAnsiTheme="majorHAnsi"/>
-          <w:b/>
-          <w:sz w:val="24"/>
-          <w:szCs w:val="24"/>
-        </w:rPr>
-      </w:pPr>
-    </w:p>
-    <w:p>
-      <w:pPr>
-        <w:spacing w:after="0" w:line="240" w:lineRule="auto"/>
-        <w:rPr>
-          <w:rFonts w:asciiTheme="majorHAnsi" w:hAnsiTheme="majorHAnsi"/>
-          <w:b/>
-          <w:sz w:val="24"/>
-          <w:szCs w:val="24"/>
-        </w:rPr>
-      </w:pPr>
-    </w:p>
-    <w:p>
-      <w:pPr>
-        <w:spacing w:after="0" w:line="240" w:lineRule="auto"/>
-        <w:rPr>
-          <w:rFonts w:asciiTheme="majorHAnsi" w:hAnsiTheme="majorHAnsi"/>
-          <w:b/>
-          <w:sz w:val="24"/>
-          <w:szCs w:val="24"/>
-        </w:rPr>
-      </w:pPr>
-    </w:p>
-    <w:p>
-      <w:pPr>
-        <w:spacing w:after="0" w:line="240" w:lineRule="auto"/>
-        <w:rPr>
-          <w:rFonts w:asciiTheme="majorHAnsi" w:hAnsiTheme="majorHAnsi"/>
-          <w:b/>
-          <w:sz w:val="24"/>
-          <w:szCs w:val="24"/>
-        </w:rPr>
-      </w:pPr>
-    </w:p>
-    <w:p>
-      <w:pPr>
-        <w:spacing w:after="0" w:line="240" w:lineRule="auto"/>
-        <w:rPr>
-          <w:rFonts w:asciiTheme="majorHAnsi" w:hAnsiTheme="majorHAnsi"/>
-          <w:b/>
-          <w:sz w:val="24"/>
-          <w:szCs w:val="24"/>
-        </w:rPr>
-      </w:pPr>
-    </w:p>
-    <w:p>
-      <w:pPr>
-        <w:spacing w:after="0" w:line="240" w:lineRule="auto"/>
-        <w:rPr>
-          <w:rFonts w:asciiTheme="majorHAnsi" w:hAnsiTheme="majorHAnsi"/>
-          <w:b/>
-          <w:sz w:val="24"/>
-          <w:szCs w:val="24"/>
-        </w:rPr>
-      </w:pPr>
-      <w:r>
-        <w:rPr>
-          <w:rFonts w:asciiTheme="majorHAnsi" w:hAnsiTheme="majorHAnsi"/>
-          <w:b/>
-          <w:sz w:val="24"/>
-          <w:szCs w:val="24"/>
-        </w:rPr>
-        <w:t>3.2. Interprétation locale</w:t>
-      </w:r>
-    </w:p>
-    <w:p>
-      <w:pPr>
-        <w:spacing w:after="0" w:line="240" w:lineRule="auto"/>
-        <w:rPr>
-          <w:rFonts w:asciiTheme="majorHAnsi" w:hAnsiTheme="majorHAnsi"/>
-          <w:b/>
-          <w:sz w:val="24"/>
-          <w:szCs w:val="24"/>
-        </w:rPr>
-      </w:pPr>
-    </w:p>
-    <w:p>
-      <w:pPr>
-        <w:spacing w:after="0" w:line="240" w:lineRule="auto"/>
-        <w:rPr>
-          <w:rFonts w:asciiTheme="majorHAnsi" w:hAnsiTheme="majorHAnsi"/>
-          <w:b/>
-          <w:sz w:val="24"/>
-          <w:szCs w:val="24"/>
-        </w:rPr>
-      </w:pPr>
-    </w:p>
-    <w:p>
-      <w:pPr>
-        <w:spacing w:after="0" w:line="240" w:lineRule="auto"/>
-        <w:rPr>
-          <w:rFonts w:asciiTheme="majorHAnsi" w:hAnsiTheme="majorHAnsi"/>
-          <w:b/>
-          <w:sz w:val="24"/>
-          <w:szCs w:val="24"/>
-        </w:rPr>
-      </w:pPr>
-    </w:p>
-    <w:p>
-      <w:pPr>
-        <w:spacing w:after="0" w:line="240" w:lineRule="auto"/>
-        <w:rPr>
-          <w:rFonts w:asciiTheme="majorHAnsi" w:hAnsiTheme="majorHAnsi"/>
-          <w:b/>
-          <w:sz w:val="24"/>
-          <w:szCs w:val="24"/>
-        </w:rPr>
-      </w:pPr>
-    </w:p>
-    <w:p>
-      <w:pPr>
-        <w:spacing w:after="0" w:line="240" w:lineRule="auto"/>
-        <w:rPr>
-          <w:rFonts w:asciiTheme="majorHAnsi" w:hAnsiTheme="majorHAnsi"/>
-          <w:b/>
-          <w:sz w:val="24"/>
-          <w:szCs w:val="24"/>
-        </w:rPr>
-      </w:pPr>
-    </w:p>
-    <w:p>
-      <w:pPr>
-        <w:spacing w:after="0" w:line="240" w:lineRule="auto"/>
-        <w:rPr>
-          <w:rFonts w:asciiTheme="majorHAnsi" w:hAnsiTheme="majorHAnsi"/>
-          <w:b/>
-          <w:sz w:val="24"/>
-          <w:szCs w:val="24"/>
-        </w:rPr>
-      </w:pPr>
-    </w:p>
-    <w:p>
-      <w:pPr>
+        <w:t>Interpréta</w:t>
+      </w:r>
+      <w:r>
         <w:rPr>
           <w:rFonts w:asciiTheme="majorHAnsi" w:hAnsiTheme="majorHAnsi"/>
           <w:b/>
           <w:sz w:val="28"/>
           <w:szCs w:val="28"/>
         </w:rPr>
-      </w:pPr>
+        <w:t>bilité</w:t>
+      </w:r>
+      <w:proofErr w:type="spellEnd"/>
       <w:r>
         <w:rPr>
           <w:rFonts w:asciiTheme="majorHAnsi" w:hAnsiTheme="majorHAnsi"/>
@@ -2683,7 +2653,543 @@
           <w:sz w:val="28"/>
           <w:szCs w:val="28"/>
         </w:rPr>
-        <w:br w:type="page"/>
+        <w:t xml:space="preserve"> des résultats</w:t>
+      </w:r>
+    </w:p>
+    <w:p>
+      <w:pPr>
+        <w:spacing w:after="0" w:line="240" w:lineRule="auto"/>
+        <w:rPr>
+          <w:rFonts w:asciiTheme="majorHAnsi" w:hAnsiTheme="majorHAnsi"/>
+          <w:b/>
+          <w:sz w:val="24"/>
+          <w:szCs w:val="24"/>
+        </w:rPr>
+      </w:pPr>
+    </w:p>
+    <w:p>
+      <w:pPr>
+        <w:spacing w:after="0" w:line="240" w:lineRule="auto"/>
+        <w:rPr>
+          <w:rFonts w:asciiTheme="majorHAnsi" w:hAnsiTheme="majorHAnsi"/>
+          <w:b/>
+          <w:sz w:val="24"/>
+          <w:szCs w:val="24"/>
+        </w:rPr>
+      </w:pPr>
+      <w:r>
+        <w:rPr>
+          <w:rFonts w:asciiTheme="majorHAnsi" w:hAnsiTheme="majorHAnsi"/>
+          <w:b/>
+          <w:sz w:val="24"/>
+          <w:szCs w:val="24"/>
+        </w:rPr>
+        <w:t>3.1. Interprétation globale</w:t>
+      </w:r>
+    </w:p>
+    <w:p>
+      <w:pPr>
+        <w:spacing w:after="0" w:line="240" w:lineRule="auto"/>
+        <w:rPr>
+          <w:rFonts w:cstheme="minorHAnsi"/>
+        </w:rPr>
+      </w:pPr>
+    </w:p>
+    <w:p>
+      <w:pPr>
+        <w:spacing w:after="0" w:line="240" w:lineRule="auto"/>
+        <w:ind w:firstLine="426"/>
+        <w:rPr>
+          <w:rFonts w:cstheme="minorHAnsi"/>
+        </w:rPr>
+      </w:pPr>
+      <w:r>
+        <w:rPr>
+          <w:noProof/>
+        </w:rPr>
+        <w:pict>
+          <v:shape id="_x0000_s1036" type="#_x0000_t75" style="position:absolute;left:0;text-align:left;margin-left:-48.2pt;margin-top:41.7pt;width:346.75pt;height:296.9pt;z-index:251674624">
+            <v:imagedata r:id="rId11" o:title="global_features"/>
+            <w10:wrap type="square"/>
+          </v:shape>
+        </w:pict>
+      </w:r>
+      <w:r>
+        <w:rPr>
+          <w:rFonts w:cstheme="minorHAnsi"/>
+        </w:rPr>
+        <w:t>Pour mieux comprendre</w:t>
+      </w:r>
+      <w:r>
+        <w:rPr>
+          <w:rFonts w:cstheme="minorHAnsi"/>
+        </w:rPr>
+        <w:t xml:space="preserve"> les résultats du modèle, on peut regarder les coefficients de la régression logistique appliqués à chaque variable (Fig. 5). Les coefficients les plus forts</w:t>
+      </w:r>
+      <w:r>
+        <w:rPr>
+          <w:rFonts w:cstheme="minorHAnsi"/>
+        </w:rPr>
+        <w:t xml:space="preserve"> sont majoritairement appliqué</w:t>
+      </w:r>
+      <w:r>
+        <w:rPr>
+          <w:rFonts w:cstheme="minorHAnsi"/>
+        </w:rPr>
+        <w:t>s</w:t>
+      </w:r>
+      <w:r>
+        <w:rPr>
+          <w:rFonts w:cstheme="minorHAnsi"/>
+        </w:rPr>
+        <w:t xml:space="preserve"> aux différentes classes </w:t>
+      </w:r>
+      <w:proofErr w:type="gramStart"/>
+      <w:r>
+        <w:rPr>
+          <w:rFonts w:cstheme="minorHAnsi"/>
+        </w:rPr>
+        <w:t>de ORGANIZATION_TYPE</w:t>
+      </w:r>
+      <w:proofErr w:type="gramEnd"/>
+      <w:r>
+        <w:rPr>
+          <w:rFonts w:cstheme="minorHAnsi"/>
+        </w:rPr>
+        <w:t xml:space="preserve"> (type d'organisation pour laquelle le client travaille)</w:t>
+      </w:r>
+      <w:r>
+        <w:rPr>
+          <w:rFonts w:cstheme="minorHAnsi"/>
+        </w:rPr>
+        <w:t xml:space="preserve">. Les sources externes, le type de travail et d'éducation (EXT_SOURCE_*, OCCUPATION_TYPE, NAME_EDUCATION_TYPE) ressortent également dans le haut du tableau. Les variables de bases relatives au crédit (montant, annuité, taux de paiement), ont également des coefficients importants. Enfin, le document 3 de l'application semble une </w:t>
+      </w:r>
+      <w:proofErr w:type="spellStart"/>
+      <w:r>
+        <w:rPr>
+          <w:rFonts w:cstheme="minorHAnsi"/>
+        </w:rPr>
+        <w:t>feature</w:t>
+      </w:r>
+      <w:proofErr w:type="spellEnd"/>
+      <w:r>
+        <w:rPr>
+          <w:rFonts w:cstheme="minorHAnsi"/>
+        </w:rPr>
+        <w:t xml:space="preserve"> importante pour déterminer si le client fera défaut ou non.</w:t>
+      </w:r>
+    </w:p>
+    <w:p>
+      <w:pPr>
+        <w:spacing w:after="0" w:line="240" w:lineRule="auto"/>
+        <w:rPr>
+          <w:rFonts w:cstheme="minorHAnsi"/>
+        </w:rPr>
+      </w:pPr>
+    </w:p>
+    <w:p>
+      <w:pPr>
+        <w:spacing w:after="0" w:line="240" w:lineRule="auto"/>
+        <w:rPr>
+          <w:rFonts w:cstheme="minorHAnsi"/>
+        </w:rPr>
+      </w:pPr>
+      <w:r>
+        <w:rPr>
+          <w:rFonts w:cstheme="minorHAnsi"/>
+          <w:noProof/>
+          <w:lang w:eastAsia="fr-FR"/>
+        </w:rPr>
+        <w:pict>
+          <v:shape id="_x0000_s1035" type="#_x0000_t202" style="position:absolute;margin-left:-14pt;margin-top:11.35pt;width:200.35pt;height:53.85pt;z-index:251672576;mso-width-relative:margin;mso-height-relative:margin" filled="f" stroked="f">
+            <v:textbox>
+              <w:txbxContent>
+                <w:p>
+                  <w:pPr>
+                    <w:rPr>
+                      <w:i/>
+                    </w:rPr>
+                  </w:pPr>
+                  <w:r>
+                    <w:rPr>
+                      <w:i/>
+                    </w:rPr>
+                    <w:t xml:space="preserve">Figure </w:t>
+                  </w:r>
+                  <w:r>
+                    <w:rPr>
+                      <w:i/>
+                    </w:rPr>
+                    <w:t>5</w:t>
+                  </w:r>
+                  <w:r>
+                    <w:rPr>
+                      <w:i/>
+                    </w:rPr>
+                    <w:t xml:space="preserve">. </w:t>
+                  </w:r>
+                  <w:r>
+                    <w:rPr>
+                      <w:i/>
+                    </w:rPr>
+                    <w:t xml:space="preserve">Top 20 des </w:t>
+                  </w:r>
+                  <w:proofErr w:type="spellStart"/>
+                  <w:r>
+                    <w:rPr>
+                      <w:i/>
+                    </w:rPr>
+                    <w:t>features</w:t>
+                  </w:r>
+                  <w:proofErr w:type="spellEnd"/>
+                  <w:r>
+                    <w:rPr>
+                      <w:i/>
+                    </w:rPr>
+                    <w:t xml:space="preserve"> avec les coefficients de régression logistique les plus importants</w:t>
+                  </w:r>
+                </w:p>
+                <w:p>
+                  <w:pPr>
+                    <w:rPr>
+                      <w:i/>
+                    </w:rPr>
+                  </w:pPr>
+                  <w:proofErr w:type="gramStart"/>
+                  <w:r>
+                    <w:rPr>
+                      <w:i/>
+                    </w:rPr>
+                    <w:t>a</w:t>
+                  </w:r>
+                  <w:proofErr w:type="gramEnd"/>
+                </w:p>
+              </w:txbxContent>
+            </v:textbox>
+          </v:shape>
+        </w:pict>
+      </w:r>
+    </w:p>
+    <w:p>
+      <w:pPr>
+        <w:spacing w:after="0" w:line="240" w:lineRule="auto"/>
+        <w:rPr>
+          <w:rFonts w:cstheme="minorHAnsi"/>
+        </w:rPr>
+      </w:pPr>
+    </w:p>
+    <w:p>
+      <w:pPr>
+        <w:spacing w:after="0" w:line="240" w:lineRule="auto"/>
+        <w:rPr>
+          <w:rFonts w:cstheme="minorHAnsi"/>
+        </w:rPr>
+      </w:pPr>
+    </w:p>
+    <w:p>
+      <w:pPr>
+        <w:spacing w:after="0" w:line="240" w:lineRule="auto"/>
+        <w:rPr>
+          <w:rFonts w:cstheme="minorHAnsi"/>
+        </w:rPr>
+      </w:pPr>
+    </w:p>
+    <w:p>
+      <w:pPr>
+        <w:spacing w:after="0" w:line="240" w:lineRule="auto"/>
+        <w:rPr>
+          <w:rFonts w:cstheme="minorHAnsi"/>
+        </w:rPr>
+      </w:pPr>
+    </w:p>
+    <w:p>
+      <w:pPr>
+        <w:spacing w:after="0" w:line="240" w:lineRule="auto"/>
+        <w:rPr>
+          <w:rFonts w:cstheme="minorHAnsi"/>
+          <w:lang w:val="en-US"/>
+        </w:rPr>
+      </w:pPr>
+    </w:p>
+    <w:p>
+      <w:pPr>
+        <w:spacing w:after="0" w:line="240" w:lineRule="auto"/>
+        <w:rPr>
+          <w:rFonts w:asciiTheme="majorHAnsi" w:hAnsiTheme="majorHAnsi"/>
+          <w:b/>
+          <w:sz w:val="24"/>
+          <w:szCs w:val="24"/>
+        </w:rPr>
+      </w:pPr>
+      <w:r>
+        <w:rPr>
+          <w:rFonts w:asciiTheme="majorHAnsi" w:hAnsiTheme="majorHAnsi"/>
+          <w:b/>
+          <w:sz w:val="24"/>
+          <w:szCs w:val="24"/>
+        </w:rPr>
+        <w:t>3.2. Interprétation locale</w:t>
+      </w:r>
+    </w:p>
+    <w:p>
+      <w:pPr>
+        <w:spacing w:after="0" w:line="240" w:lineRule="auto"/>
+        <w:rPr>
+          <w:rFonts w:cstheme="minorHAnsi"/>
+        </w:rPr>
+      </w:pPr>
+    </w:p>
+    <w:p>
+      <w:pPr>
+        <w:spacing w:after="0" w:line="240" w:lineRule="auto"/>
+        <w:ind w:firstLine="426"/>
+        <w:rPr>
+          <w:rFonts w:cstheme="minorHAnsi"/>
+        </w:rPr>
+      </w:pPr>
+      <w:r>
+        <w:rPr>
+          <w:noProof/>
+        </w:rPr>
+        <w:pict>
+          <v:shape id="_x0000_s1037" type="#_x0000_t75" style="position:absolute;left:0;text-align:left;margin-left:-29.15pt;margin-top:90.7pt;width:322.7pt;height:153.3pt;z-index:251676672">
+            <v:imagedata r:id="rId12" o:title="local_features"/>
+            <w10:wrap type="square"/>
+          </v:shape>
+        </w:pict>
+      </w:r>
+      <w:r>
+        <w:rPr>
+          <w:rFonts w:cstheme="minorHAnsi"/>
+        </w:rPr>
+        <w:t xml:space="preserve">L'utilisation de la librairie </w:t>
+      </w:r>
+      <w:proofErr w:type="spellStart"/>
+      <w:r>
+        <w:rPr>
+          <w:rFonts w:cstheme="minorHAnsi"/>
+        </w:rPr>
+        <w:t>shap</w:t>
+      </w:r>
+      <w:proofErr w:type="spellEnd"/>
+      <w:r>
+        <w:rPr>
+          <w:rFonts w:cstheme="minorHAnsi"/>
+        </w:rPr>
+        <w:t xml:space="preserve"> permet de </w:t>
+      </w:r>
+      <w:r>
+        <w:rPr>
+          <w:rFonts w:cstheme="minorHAnsi"/>
+        </w:rPr>
+        <w:t xml:space="preserve">tester l'importance locale des </w:t>
+      </w:r>
+      <w:proofErr w:type="spellStart"/>
+      <w:r>
+        <w:rPr>
+          <w:rFonts w:cstheme="minorHAnsi"/>
+        </w:rPr>
+        <w:t>features</w:t>
+      </w:r>
+      <w:proofErr w:type="spellEnd"/>
+      <w:r>
+        <w:rPr>
+          <w:rFonts w:cstheme="minorHAnsi"/>
+        </w:rPr>
+        <w:t>, c'est-à-dire pour un client en particulier</w:t>
+      </w:r>
+      <w:r>
+        <w:rPr>
+          <w:rFonts w:cstheme="minorHAnsi"/>
+        </w:rPr>
+        <w:t xml:space="preserve">. </w:t>
+      </w:r>
+      <w:proofErr w:type="spellStart"/>
+      <w:r>
+        <w:rPr>
+          <w:rFonts w:cstheme="minorHAnsi"/>
+        </w:rPr>
+        <w:t>Shap</w:t>
+      </w:r>
+      <w:proofErr w:type="spellEnd"/>
+      <w:r>
+        <w:rPr>
+          <w:rFonts w:cstheme="minorHAnsi"/>
+        </w:rPr>
+        <w:t xml:space="preserve"> fonctionne en</w:t>
+      </w:r>
+      <w:r>
+        <w:rPr>
+          <w:rFonts w:cstheme="minorHAnsi"/>
+        </w:rPr>
+        <w:t xml:space="preserve"> enlevant </w:t>
+      </w:r>
+      <w:r>
+        <w:rPr>
+          <w:rFonts w:cstheme="minorHAnsi"/>
+        </w:rPr>
+        <w:t>une</w:t>
+      </w:r>
+      <w:r>
+        <w:rPr>
+          <w:rFonts w:cstheme="minorHAnsi"/>
+        </w:rPr>
+        <w:t xml:space="preserve"> </w:t>
+      </w:r>
+      <w:proofErr w:type="spellStart"/>
+      <w:r>
+        <w:rPr>
+          <w:rFonts w:cstheme="minorHAnsi"/>
+        </w:rPr>
+        <w:t>feature</w:t>
+      </w:r>
+      <w:proofErr w:type="spellEnd"/>
+      <w:r>
+        <w:rPr>
+          <w:rFonts w:cstheme="minorHAnsi"/>
+        </w:rPr>
+        <w:t xml:space="preserve"> </w:t>
+      </w:r>
+      <w:r>
+        <w:rPr>
+          <w:rFonts w:cstheme="minorHAnsi"/>
+        </w:rPr>
+        <w:t xml:space="preserve">à la fois </w:t>
+      </w:r>
+      <w:r>
+        <w:rPr>
+          <w:rFonts w:cstheme="minorHAnsi"/>
+        </w:rPr>
+        <w:t xml:space="preserve">et en regardant l'impact sur la prédiction. Par exemple, pour le client ci-dessous (Fig. 6), les </w:t>
+      </w:r>
+      <w:proofErr w:type="spellStart"/>
+      <w:r>
+        <w:rPr>
+          <w:rFonts w:cstheme="minorHAnsi"/>
+        </w:rPr>
+        <w:t>features</w:t>
+      </w:r>
+      <w:proofErr w:type="spellEnd"/>
+      <w:r>
+        <w:rPr>
+          <w:rFonts w:cstheme="minorHAnsi"/>
+        </w:rPr>
+        <w:t xml:space="preserve"> les plus importantes sont les sources externes.</w:t>
+      </w:r>
+      <w:r>
+        <w:rPr>
+          <w:rFonts w:cstheme="minorHAnsi"/>
+        </w:rPr>
+        <w:t xml:space="preserve"> Les sources 1 et 2 sont favorables au remboursement, alors que la source 2 tend à montrer un risque de défaut. Les autres </w:t>
+      </w:r>
+      <w:proofErr w:type="spellStart"/>
+      <w:r>
+        <w:rPr>
+          <w:rFonts w:cstheme="minorHAnsi"/>
+        </w:rPr>
+        <w:t>features</w:t>
+      </w:r>
+      <w:proofErr w:type="spellEnd"/>
+      <w:r>
+        <w:rPr>
+          <w:rFonts w:cstheme="minorHAnsi"/>
+        </w:rPr>
+        <w:t xml:space="preserve"> importantes et favorables au remboursement sont le montant du crédit, le type d'éducation, le type d'organisation. En revanche le taux de remboursement et certaines variables relatives à un ou plusieurs crédits précédents vont plutôt dans le sens d'un risque de défaut. Ces données permettent de mieux comprendre la prédiction de l'algorithme pour un client en particulier et d'orienter la recherche dans les données personnelles</w:t>
+      </w:r>
+      <w:r>
+        <w:rPr>
+          <w:rFonts w:cstheme="minorHAnsi"/>
+        </w:rPr>
+        <w:t xml:space="preserve"> du client</w:t>
+      </w:r>
+      <w:r>
+        <w:rPr>
+          <w:rFonts w:cstheme="minorHAnsi"/>
+        </w:rPr>
+        <w:t>.</w:t>
+      </w:r>
+    </w:p>
+    <w:p>
+      <w:pPr>
+        <w:spacing w:after="0" w:line="240" w:lineRule="auto"/>
+        <w:rPr>
+          <w:rFonts w:cstheme="minorHAnsi"/>
+        </w:rPr>
+      </w:pPr>
+      <w:r>
+        <w:rPr>
+          <w:rFonts w:cstheme="minorHAnsi"/>
+          <w:noProof/>
+          <w:lang w:eastAsia="fr-FR"/>
+        </w:rPr>
+        <w:pict>
+          <v:shape id="_x0000_s1038" type="#_x0000_t202" style="position:absolute;margin-left:-315.8pt;margin-top:23.55pt;width:388.8pt;height:24.45pt;z-index:251677696;mso-width-relative:margin;mso-height-relative:margin" filled="f" stroked="f">
+            <v:textbox>
+              <w:txbxContent>
+                <w:p>
+                  <w:pPr>
+                    <w:rPr>
+                      <w:i/>
+                    </w:rPr>
+                  </w:pPr>
+                  <w:r>
+                    <w:rPr>
+                      <w:i/>
+                    </w:rPr>
+                    <w:t xml:space="preserve">Figure </w:t>
+                  </w:r>
+                  <w:r>
+                    <w:rPr>
+                      <w:i/>
+                    </w:rPr>
+                    <w:t>6</w:t>
+                  </w:r>
+                  <w:r>
+                    <w:rPr>
+                      <w:i/>
+                    </w:rPr>
+                    <w:t xml:space="preserve">. </w:t>
+                  </w:r>
+                  <w:r>
+                    <w:rPr>
+                      <w:i/>
+                    </w:rPr>
+                    <w:t xml:space="preserve">Top 15 des </w:t>
+                  </w:r>
+                  <w:proofErr w:type="spellStart"/>
+                  <w:r>
+                    <w:rPr>
+                      <w:i/>
+                    </w:rPr>
+                    <w:t>features</w:t>
+                  </w:r>
+                  <w:proofErr w:type="spellEnd"/>
+                  <w:r>
+                    <w:rPr>
+                      <w:i/>
+                    </w:rPr>
+                    <w:t xml:space="preserve"> les plus importantes pour un client</w:t>
+                  </w:r>
+                </w:p>
+                <w:p>
+                  <w:pPr>
+                    <w:rPr>
+                      <w:i/>
+                    </w:rPr>
+                  </w:pPr>
+                  <w:proofErr w:type="gramStart"/>
+                  <w:r>
+                    <w:rPr>
+                      <w:i/>
+                    </w:rPr>
+                    <w:t>a</w:t>
+                  </w:r>
+                  <w:proofErr w:type="gramEnd"/>
+                </w:p>
+              </w:txbxContent>
+            </v:textbox>
+          </v:shape>
+        </w:pict>
       </w:r>
     </w:p>
     <w:p>
@@ -2696,6 +3202,14 @@
           <w:szCs w:val="28"/>
         </w:rPr>
       </w:pPr>
+    </w:p>
+    <w:p>
+      <w:pPr>
+        <w:spacing w:after="0" w:line="240" w:lineRule="auto"/>
+        <w:rPr>
+          <w:rFonts w:cstheme="minorHAnsi"/>
+        </w:rPr>
+      </w:pPr>
       <w:r>
         <w:rPr>
           <w:rFonts w:asciiTheme="majorHAnsi" w:hAnsiTheme="majorHAnsi"/>
@@ -2704,11 +3218,7 @@
           <w:szCs w:val="28"/>
         </w:rPr>
         <w:lastRenderedPageBreak/>
-        <w:pict>
-          <v:shape id="_x0000_i1025" type="#_x0000_t75" style="width:453.3pt;height:385.65pt">
-            <v:imagedata r:id="rId7" o:title="targets_count"/>
-          </v:shape>
-        </w:pict>
+        <w:t>3</w:t>
       </w:r>
       <w:r>
         <w:rPr>
@@ -2717,7 +3227,7 @@
           <w:sz w:val="28"/>
           <w:szCs w:val="28"/>
         </w:rPr>
-        <w:t>3</w:t>
+        <w:t xml:space="preserve">. </w:t>
       </w:r>
       <w:r>
         <w:rPr>
@@ -2726,15 +3236,6 @@
           <w:sz w:val="28"/>
           <w:szCs w:val="28"/>
         </w:rPr>
-        <w:t xml:space="preserve">. </w:t>
-      </w:r>
-      <w:r>
-        <w:rPr>
-          <w:rFonts w:asciiTheme="majorHAnsi" w:hAnsiTheme="majorHAnsi"/>
-          <w:b/>
-          <w:sz w:val="28"/>
-          <w:szCs w:val="28"/>
-        </w:rPr>
         <w:t>Limites et perspectives</w:t>
       </w:r>
     </w:p>
@@ -2752,66 +3253,366 @@
     <w:p>
       <w:pPr>
         <w:spacing w:after="0"/>
-        <w:rPr>
-          <w:rFonts w:eastAsiaTheme="minorEastAsia"/>
-        </w:rPr>
-      </w:pPr>
+        <w:ind w:firstLine="426"/>
+        <w:rPr>
+          <w:rFonts w:eastAsiaTheme="minorEastAsia"/>
+        </w:rPr>
+      </w:pPr>
+      <w:r>
+        <w:rPr>
+          <w:rFonts w:eastAsiaTheme="minorEastAsia"/>
+        </w:rPr>
+        <w:t>La principale limite actuelle du modèle est qu'il ne comporte pas de traitement spécifique des valeurs manquantes. Les variables d'entrée (cf. Annexe) sont donc toutes indispensables à son bon fonctionnement.</w:t>
+      </w:r>
     </w:p>
     <w:p>
       <w:pPr>
         <w:spacing w:after="0"/>
-        <w:rPr>
-          <w:rFonts w:eastAsiaTheme="minorEastAsia"/>
-        </w:rPr>
-      </w:pPr>
+        <w:ind w:firstLine="426"/>
+        <w:rPr>
+          <w:rFonts w:eastAsiaTheme="minorEastAsia"/>
+        </w:rPr>
+      </w:pPr>
+      <w:r>
+        <w:rPr>
+          <w:rFonts w:eastAsiaTheme="minorEastAsia"/>
+        </w:rPr>
+        <w:t xml:space="preserve">Le </w:t>
+      </w:r>
+      <w:proofErr w:type="spellStart"/>
+      <w:r>
+        <w:rPr>
+          <w:rFonts w:eastAsiaTheme="minorEastAsia"/>
+        </w:rPr>
+        <w:t>feature</w:t>
+      </w:r>
+      <w:proofErr w:type="spellEnd"/>
+      <w:r>
+        <w:rPr>
+          <w:rFonts w:eastAsiaTheme="minorEastAsia"/>
+        </w:rPr>
+        <w:t xml:space="preserve"> engineering a été effectué un</w:t>
+      </w:r>
+      <w:r>
+        <w:rPr>
+          <w:rFonts w:eastAsiaTheme="minorEastAsia"/>
+        </w:rPr>
+        <w:t xml:space="preserve"> peu à l'aveugle, sans connaissances réelles du secteur </w:t>
+      </w:r>
+      <w:proofErr w:type="spellStart"/>
+      <w:r>
+        <w:rPr>
+          <w:rFonts w:eastAsiaTheme="minorEastAsia"/>
+        </w:rPr>
+        <w:t>banquaire</w:t>
+      </w:r>
+      <w:proofErr w:type="spellEnd"/>
+      <w:r>
+        <w:rPr>
+          <w:rFonts w:eastAsiaTheme="minorEastAsia"/>
+        </w:rPr>
+        <w:t xml:space="preserve">. Les nouvelles variables créées restent des </w:t>
+      </w:r>
+      <w:r>
+        <w:rPr>
+          <w:rFonts w:eastAsiaTheme="minorEastAsia"/>
+        </w:rPr>
+        <w:t xml:space="preserve">transformations basiques des variables de base (moyenne, minimum, maximum, écart-type et quelques taux). </w:t>
+      </w:r>
     </w:p>
     <w:p>
       <w:pPr>
         <w:spacing w:after="0"/>
-        <w:rPr>
-          <w:rFonts w:eastAsiaTheme="minorEastAsia"/>
-        </w:rPr>
-      </w:pPr>
+        <w:ind w:firstLine="426"/>
+        <w:rPr>
+          <w:rFonts w:eastAsiaTheme="minorEastAsia"/>
+        </w:rPr>
+      </w:pPr>
+      <w:r>
+        <w:rPr>
+          <w:rFonts w:eastAsiaTheme="minorEastAsia"/>
+        </w:rPr>
+        <w:t>La sélection des variables corrélées est ici basée sur le coefficient de corrélation de Spearman, mais une meilleure expertise métier permettrait d'effectuer un tri plus cohérent, notamment en sélectionnant les variables non corrélées qui ont le plus de sens pour les assureurs.</w:t>
+      </w:r>
     </w:p>
     <w:p>
       <w:pPr>
         <w:spacing w:after="0"/>
-        <w:rPr>
-          <w:rFonts w:eastAsiaTheme="minorEastAsia"/>
-        </w:rPr>
-      </w:pPr>
+        <w:ind w:firstLine="426"/>
+        <w:rPr>
+          <w:rFonts w:eastAsiaTheme="minorEastAsia"/>
+        </w:rPr>
+      </w:pPr>
+      <w:r>
+        <w:rPr>
+          <w:rFonts w:eastAsiaTheme="minorEastAsia"/>
+        </w:rPr>
+        <w:t xml:space="preserve">Enfin, le modèle comporte 129 </w:t>
+      </w:r>
+      <w:proofErr w:type="spellStart"/>
+      <w:r>
+        <w:rPr>
+          <w:rFonts w:eastAsiaTheme="minorEastAsia"/>
+        </w:rPr>
+        <w:t>features</w:t>
+      </w:r>
+      <w:proofErr w:type="spellEnd"/>
+      <w:r>
+        <w:rPr>
+          <w:rFonts w:eastAsiaTheme="minorEastAsia"/>
+        </w:rPr>
+        <w:t xml:space="preserve"> en entrée, 229 une fois les variables catégorielles transformées, et un certain nombre de ces </w:t>
+      </w:r>
+      <w:proofErr w:type="spellStart"/>
+      <w:r>
+        <w:rPr>
+          <w:rFonts w:eastAsiaTheme="minorEastAsia"/>
+        </w:rPr>
+        <w:t>features</w:t>
+      </w:r>
+      <w:proofErr w:type="spellEnd"/>
+      <w:r>
+        <w:rPr>
+          <w:rFonts w:eastAsiaTheme="minorEastAsia"/>
+        </w:rPr>
+        <w:t xml:space="preserve"> ne semblent au final que faiblement importantes dans la régression logistique. Une réduction du nombre de </w:t>
+      </w:r>
+      <w:proofErr w:type="spellStart"/>
+      <w:r>
+        <w:rPr>
+          <w:rFonts w:eastAsiaTheme="minorEastAsia"/>
+        </w:rPr>
+        <w:t>features</w:t>
+      </w:r>
+      <w:proofErr w:type="spellEnd"/>
+      <w:r>
+        <w:rPr>
+          <w:rFonts w:eastAsiaTheme="minorEastAsia"/>
+        </w:rPr>
+        <w:t xml:space="preserve"> nécessaires pourrait améliorer le temps de </w:t>
+      </w:r>
+      <w:proofErr w:type="spellStart"/>
+      <w:r>
+        <w:rPr>
+          <w:rFonts w:eastAsiaTheme="minorEastAsia"/>
+        </w:rPr>
+        <w:t>clacul</w:t>
+      </w:r>
+      <w:proofErr w:type="spellEnd"/>
+      <w:r>
+        <w:rPr>
+          <w:rFonts w:eastAsiaTheme="minorEastAsia"/>
+        </w:rPr>
+        <w:t xml:space="preserve"> de l'algorithme.</w:t>
+      </w:r>
     </w:p>
     <w:p>
       <w:pPr>
         <w:spacing w:after="0"/>
-        <w:rPr>
-          <w:rFonts w:eastAsiaTheme="minorEastAsia"/>
-        </w:rPr>
-      </w:pPr>
+        <w:ind w:firstLine="426"/>
+        <w:rPr>
+          <w:rFonts w:eastAsiaTheme="minorEastAsia"/>
+        </w:rPr>
+      </w:pPr>
+      <w:r>
+        <w:rPr>
+          <w:rFonts w:eastAsiaTheme="minorEastAsia"/>
+        </w:rPr>
+        <w:t>Les axes d'amélioration sont donc :</w:t>
+      </w:r>
     </w:p>
     <w:p>
       <w:pPr>
         <w:spacing w:after="0"/>
-        <w:rPr>
-          <w:rFonts w:eastAsiaTheme="minorEastAsia"/>
-        </w:rPr>
-      </w:pPr>
+        <w:ind w:firstLine="426"/>
+        <w:rPr>
+          <w:rFonts w:eastAsiaTheme="minorEastAsia"/>
+        </w:rPr>
+      </w:pPr>
+      <w:r>
+        <w:rPr>
+          <w:rFonts w:eastAsiaTheme="minorEastAsia"/>
+        </w:rPr>
+        <w:t xml:space="preserve">&gt;  </w:t>
+      </w:r>
+      <w:r>
+        <w:rPr>
+          <w:rFonts w:eastAsiaTheme="minorEastAsia"/>
+        </w:rPr>
+        <w:t xml:space="preserve">La mise en place d'une étape de traitement des valeurs manquantes, adaptée aux gros </w:t>
+      </w:r>
+      <w:proofErr w:type="spellStart"/>
+      <w:r>
+        <w:rPr>
+          <w:rFonts w:eastAsiaTheme="minorEastAsia"/>
+        </w:rPr>
+        <w:t>datasets</w:t>
+      </w:r>
+      <w:proofErr w:type="spellEnd"/>
+      <w:r>
+        <w:rPr>
+          <w:rFonts w:eastAsiaTheme="minorEastAsia"/>
+        </w:rPr>
+        <w:t>, avec une étude du biais introduit dans les données par une telle méthode (un ré-</w:t>
+      </w:r>
+      <w:proofErr w:type="spellStart"/>
+      <w:r>
+        <w:rPr>
+          <w:rFonts w:eastAsiaTheme="minorEastAsia"/>
+        </w:rPr>
+        <w:t>échantillonage</w:t>
+      </w:r>
+      <w:proofErr w:type="spellEnd"/>
+      <w:r>
+        <w:rPr>
+          <w:rFonts w:eastAsiaTheme="minorEastAsia"/>
+        </w:rPr>
+        <w:t xml:space="preserve"> post-traitement pour conserver les distributions du </w:t>
+      </w:r>
+      <w:proofErr w:type="spellStart"/>
+      <w:r>
+        <w:rPr>
+          <w:rFonts w:eastAsiaTheme="minorEastAsia"/>
+        </w:rPr>
+        <w:t>dataset</w:t>
+      </w:r>
+      <w:proofErr w:type="spellEnd"/>
+      <w:r>
+        <w:rPr>
+          <w:rFonts w:eastAsiaTheme="minorEastAsia"/>
+        </w:rPr>
+        <w:t xml:space="preserve"> de base pourrait être nécessaire).</w:t>
+      </w:r>
     </w:p>
     <w:p>
       <w:pPr>
         <w:spacing w:after="0"/>
-        <w:rPr>
-          <w:rFonts w:eastAsiaTheme="minorEastAsia"/>
-        </w:rPr>
-      </w:pPr>
+        <w:ind w:firstLine="426"/>
+        <w:rPr>
+          <w:rFonts w:eastAsiaTheme="minorEastAsia"/>
+        </w:rPr>
+      </w:pPr>
+      <w:r>
+        <w:rPr>
+          <w:rFonts w:eastAsiaTheme="minorEastAsia"/>
+        </w:rPr>
+        <w:t>&gt;  Un échange avec les experts métier permettrait :</w:t>
+      </w:r>
     </w:p>
     <w:p>
       <w:pPr>
         <w:spacing w:after="0"/>
+        <w:ind w:left="708" w:firstLine="3"/>
+        <w:rPr>
+          <w:rFonts w:eastAsiaTheme="minorEastAsia"/>
+        </w:rPr>
+      </w:pPr>
+      <w:r>
+        <w:rPr>
+          <w:rFonts w:eastAsiaTheme="minorEastAsia"/>
+        </w:rPr>
+        <w:t xml:space="preserve">- d'effectuer un </w:t>
+      </w:r>
+      <w:proofErr w:type="spellStart"/>
+      <w:r>
+        <w:rPr>
+          <w:rFonts w:eastAsiaTheme="minorEastAsia"/>
+        </w:rPr>
+        <w:t>feature</w:t>
+      </w:r>
+      <w:proofErr w:type="spellEnd"/>
+      <w:r>
+        <w:rPr>
+          <w:rFonts w:eastAsiaTheme="minorEastAsia"/>
+        </w:rPr>
+        <w:t xml:space="preserve"> engineering plus pertinent, par exemple avec le calcul d'indicateurs spécifiques au monde des assurances,</w:t>
+      </w:r>
+    </w:p>
+    <w:p>
+      <w:pPr>
+        <w:spacing w:after="0"/>
+        <w:ind w:left="708" w:firstLine="3"/>
+        <w:rPr>
+          <w:rFonts w:eastAsiaTheme="minorEastAsia"/>
+        </w:rPr>
+      </w:pPr>
+      <w:r>
+        <w:rPr>
+          <w:rFonts w:eastAsiaTheme="minorEastAsia"/>
+        </w:rPr>
+        <w:t>- de mieux sélectionner les variables corrélées à enlever ou conserver en fonction des connaissances métier,</w:t>
+      </w:r>
+    </w:p>
+    <w:p>
+      <w:pPr>
+        <w:spacing w:after="0"/>
+        <w:ind w:left="708" w:firstLine="3"/>
+        <w:rPr>
+          <w:rFonts w:eastAsiaTheme="minorEastAsia"/>
+        </w:rPr>
+      </w:pPr>
+      <w:r>
+        <w:rPr>
+          <w:rFonts w:eastAsiaTheme="minorEastAsia"/>
+        </w:rPr>
+        <w:t>- réduire le nombre de variables pour optimiser le temps de calcul en sélectionnant celles qui ont de faibles coefficients dans la régression logistique et un faible intérêt du point de vue métier.</w:t>
+      </w:r>
+    </w:p>
+    <w:p>
+      <w:pPr>
+        <w:spacing w:after="0"/>
+        <w:rPr>
+          <w:rFonts w:eastAsiaTheme="minorEastAsia"/>
+        </w:rPr>
+      </w:pPr>
+    </w:p>
+    <w:p>
+      <w:pPr>
+        <w:spacing w:after="0"/>
+        <w:rPr>
+          <w:rFonts w:eastAsiaTheme="minorEastAsia"/>
+        </w:rPr>
+      </w:pPr>
+    </w:p>
+    <w:p>
+      <w:pPr>
+        <w:spacing w:after="0"/>
+        <w:rPr>
+          <w:rFonts w:eastAsiaTheme="minorEastAsia"/>
+        </w:rPr>
+      </w:pPr>
+    </w:p>
+    <w:p>
+      <w:pPr>
+        <w:spacing w:after="0"/>
+        <w:rPr>
+          <w:rFonts w:eastAsiaTheme="minorEastAsia"/>
+        </w:rPr>
+      </w:pPr>
+    </w:p>
+    <w:p>
+      <w:pPr>
+        <w:spacing w:after="0"/>
+        <w:rPr>
+          <w:rFonts w:eastAsiaTheme="minorEastAsia"/>
+        </w:rPr>
+      </w:pPr>
+    </w:p>
+    <w:p>
+      <w:pPr>
+        <w:spacing w:after="0"/>
+        <w:rPr>
+          <w:rFonts w:eastAsiaTheme="minorEastAsia"/>
+        </w:rPr>
+      </w:pPr>
+    </w:p>
+    <w:p>
+      <w:pPr>
+        <w:spacing w:after="0"/>
       </w:pPr>
     </w:p>
     <w:sectPr>
-      <w:footerReference w:type="default" r:id="rId11"/>
+      <w:footerReference w:type="default" r:id="rId13"/>
       <w:pgSz w:w="11906" w:h="16838"/>
       <w:pgMar w:top="1417" w:right="1417" w:bottom="1417" w:left="1417" w:header="708" w:footer="708" w:gutter="0"/>
       <w:cols w:space="708"/>
@@ -2867,7 +3668,7 @@
             <w:rPr>
               <w:noProof/>
             </w:rPr>
-            <w:t>3</w:t>
+            <w:t>1</w:t>
           </w:r>
         </w:fldSimple>
       </w:p>
@@ -2909,6 +3710,119 @@
 <file path=word/numbering.xml><?xml version="1.0" encoding="utf-8"?>
 <w:numbering xmlns:ve="http://schemas.openxmlformats.org/markup-compatibility/2006" xmlns:o="urn:schemas-microsoft-com:office:office" xmlns:r="http://schemas.openxmlformats.org/officeDocument/2006/relationships" xmlns:m="http://schemas.openxmlformats.org/officeDocument/2006/math" xmlns:v="urn:schemas-microsoft-com:vml" xmlns:wp="http://schemas.openxmlformats.org/drawingml/2006/wordprocessingDrawing" xmlns:w10="urn:schemas-microsoft-com:office:word" xmlns:w="http://schemas.openxmlformats.org/wordprocessingml/2006/main" xmlns:wne="http://schemas.microsoft.com/office/word/2006/wordml">
   <w:abstractNum w:abstractNumId="0">
+    <w:nsid w:val="330B580D"/>
+    <w:multiLevelType w:val="hybridMultilevel"/>
+    <w:tmpl w:val="702CB382"/>
+    <w:lvl w:ilvl="0" w:tplc="040C0001">
+      <w:start w:val="1"/>
+      <w:numFmt w:val="bullet"/>
+      <w:lvlText w:val=""/>
+      <w:lvlJc w:val="left"/>
+      <w:pPr>
+        <w:ind w:left="1183" w:hanging="360"/>
+      </w:pPr>
+      <w:rPr>
+        <w:rFonts w:ascii="Symbol" w:hAnsi="Symbol" w:hint="default"/>
+      </w:rPr>
+    </w:lvl>
+    <w:lvl w:ilvl="1" w:tplc="040C0003" w:tentative="1">
+      <w:start w:val="1"/>
+      <w:numFmt w:val="bullet"/>
+      <w:lvlText w:val="o"/>
+      <w:lvlJc w:val="left"/>
+      <w:pPr>
+        <w:ind w:left="1903" w:hanging="360"/>
+      </w:pPr>
+      <w:rPr>
+        <w:rFonts w:ascii="Courier New" w:hAnsi="Courier New" w:cs="Courier New" w:hint="default"/>
+      </w:rPr>
+    </w:lvl>
+    <w:lvl w:ilvl="2" w:tplc="040C0005" w:tentative="1">
+      <w:start w:val="1"/>
+      <w:numFmt w:val="bullet"/>
+      <w:lvlText w:val=""/>
+      <w:lvlJc w:val="left"/>
+      <w:pPr>
+        <w:ind w:left="2623" w:hanging="360"/>
+      </w:pPr>
+      <w:rPr>
+        <w:rFonts w:ascii="Wingdings" w:hAnsi="Wingdings" w:hint="default"/>
+      </w:rPr>
+    </w:lvl>
+    <w:lvl w:ilvl="3" w:tplc="040C0001" w:tentative="1">
+      <w:start w:val="1"/>
+      <w:numFmt w:val="bullet"/>
+      <w:lvlText w:val=""/>
+      <w:lvlJc w:val="left"/>
+      <w:pPr>
+        <w:ind w:left="3343" w:hanging="360"/>
+      </w:pPr>
+      <w:rPr>
+        <w:rFonts w:ascii="Symbol" w:hAnsi="Symbol" w:hint="default"/>
+      </w:rPr>
+    </w:lvl>
+    <w:lvl w:ilvl="4" w:tplc="040C0003" w:tentative="1">
+      <w:start w:val="1"/>
+      <w:numFmt w:val="bullet"/>
+      <w:lvlText w:val="o"/>
+      <w:lvlJc w:val="left"/>
+      <w:pPr>
+        <w:ind w:left="4063" w:hanging="360"/>
+      </w:pPr>
+      <w:rPr>
+        <w:rFonts w:ascii="Courier New" w:hAnsi="Courier New" w:cs="Courier New" w:hint="default"/>
+      </w:rPr>
+    </w:lvl>
+    <w:lvl w:ilvl="5" w:tplc="040C0005" w:tentative="1">
+      <w:start w:val="1"/>
+      <w:numFmt w:val="bullet"/>
+      <w:lvlText w:val=""/>
+      <w:lvlJc w:val="left"/>
+      <w:pPr>
+        <w:ind w:left="4783" w:hanging="360"/>
+      </w:pPr>
+      <w:rPr>
+        <w:rFonts w:ascii="Wingdings" w:hAnsi="Wingdings" w:hint="default"/>
+      </w:rPr>
+    </w:lvl>
+    <w:lvl w:ilvl="6" w:tplc="040C0001" w:tentative="1">
+      <w:start w:val="1"/>
+      <w:numFmt w:val="bullet"/>
+      <w:lvlText w:val=""/>
+      <w:lvlJc w:val="left"/>
+      <w:pPr>
+        <w:ind w:left="5503" w:hanging="360"/>
+      </w:pPr>
+      <w:rPr>
+        <w:rFonts w:ascii="Symbol" w:hAnsi="Symbol" w:hint="default"/>
+      </w:rPr>
+    </w:lvl>
+    <w:lvl w:ilvl="7" w:tplc="040C0003" w:tentative="1">
+      <w:start w:val="1"/>
+      <w:numFmt w:val="bullet"/>
+      <w:lvlText w:val="o"/>
+      <w:lvlJc w:val="left"/>
+      <w:pPr>
+        <w:ind w:left="6223" w:hanging="360"/>
+      </w:pPr>
+      <w:rPr>
+        <w:rFonts w:ascii="Courier New" w:hAnsi="Courier New" w:cs="Courier New" w:hint="default"/>
+      </w:rPr>
+    </w:lvl>
+    <w:lvl w:ilvl="8" w:tplc="040C0005" w:tentative="1">
+      <w:start w:val="1"/>
+      <w:numFmt w:val="bullet"/>
+      <w:lvlText w:val=""/>
+      <w:lvlJc w:val="left"/>
+      <w:pPr>
+        <w:ind w:left="6943" w:hanging="360"/>
+      </w:pPr>
+      <w:rPr>
+        <w:rFonts w:ascii="Wingdings" w:hAnsi="Wingdings" w:hint="default"/>
+      </w:rPr>
+    </w:lvl>
+  </w:abstractNum>
+  <w:abstractNum w:abstractNumId="1">
     <w:nsid w:val="5AB51943"/>
     <w:multiLevelType w:val="multilevel"/>
     <w:tmpl w:val="BC48C83C"/>
@@ -3058,6 +3972,9 @@
     </w:lvl>
   </w:abstractNum>
   <w:num w:numId="1">
+    <w:abstractNumId w:val="1"/>
+  </w:num>
+  <w:num w:numId="2">
     <w:abstractNumId w:val="0"/>
   </w:num>
 </w:numbering>
@@ -3469,6 +4386,7 @@
     <w:rsidRoot w:val="00070126"/>
     <w:rsid w:val="00050D8F"/>
     <w:rsid w:val="00070126"/>
+    <w:rsid w:val="00EA286F"/>
   </w:rsids>
   <m:mathPr>
     <m:mathFont m:val="Cambria Math"/>
@@ -3649,6 +4567,7 @@
   <w:style w:type="paragraph" w:default="1" w:styleId="Normal">
     <w:name w:val="Normal"/>
     <w:qFormat/>
+    <w:rsid w:val="00EA286F"/>
   </w:style>
   <w:style w:type="character" w:default="1" w:styleId="Policepardfaut">
     <w:name w:val="Default Paragraph Font"/>
@@ -3687,6 +4606,10 @@
     <w:rPr>
       <w:color w:val="808080"/>
     </w:rPr>
+  </w:style>
+  <w:style w:type="paragraph" w:customStyle="1" w:styleId="398DC2BA65984BF8B6316C21BD747712">
+    <w:name w:val="398DC2BA65984BF8B6316C21BD747712"/>
+    <w:rsid w:val="00EA286F"/>
   </w:style>
 </w:styles>
 </file>

</xml_diff>